<commit_message>
Add EVENT NOTE "kwkw" to allow notes to be set from action programs
For a forthcoming pack.

Also moved the URL of EDDB/ROSS into properties.
</commit_message>
<xml_diff>
--- a/Docs/Action V12 - ED 10.4.docx
+++ b/Docs/Action V12 - ED 10.4.docx
@@ -881,7 +881,13 @@
         <w:t xml:space="preserve">he right side is </w:t>
       </w:r>
       <w:r>
-        <w:t xml:space="preserve">a string, which can be </w:t>
+        <w:t>a string</w:t>
+      </w:r>
+      <w:r>
+        <w:t xml:space="preserve"> or number</w:t>
+      </w:r>
+      <w:r>
+        <w:t xml:space="preserve">, which can be </w:t>
       </w:r>
       <w:r>
         <w:t>expanded to resolve any variable or functions in it.</w:t>
@@ -12233,12 +12239,7 @@
         <w:t>%DateTimeNow(</w:t>
       </w:r>
       <w:r>
-        <w:t>&lt;date-f</w:t>
-      </w:r>
-      <w:bookmarkStart w:id="0" w:name="_GoBack"/>
-      <w:bookmarkEnd w:id="0"/>
-      <w:r>
-        <w:t>ormat&gt;</w:t>
+        <w:t>&lt;date-format&gt;</w:t>
       </w:r>
       <w:r>
         <w:t>)</w:t>
@@ -17386,7 +17387,7 @@
         </w:numPr>
       </w:pPr>
       <w:r>
-        <w:t>Prefix + URL will have the URL of the ROSS page, or empty if system is not known to the program in EDDB.</w:t>
+        <w:t>Prefix + URL will have the URL of the ROSS page, or empty if system is not known to the program in ROSS.</w:t>
       </w:r>
     </w:p>
     <w:p>
@@ -17398,16 +17399,19 @@
         </w:numPr>
       </w:pPr>
       <w:r>
-        <w:t xml:space="preserve">Event [PREFXIX name] FROM jid </w:t>
-      </w:r>
-      <w:proofErr w:type="gramStart"/>
-      <w:r>
-        <w:t>INFO :</w:t>
-      </w:r>
-      <w:proofErr w:type="gramEnd"/>
-      <w:r>
-        <w:t xml:space="preserve"> Return more information on the event, as per:</w:t>
-      </w:r>
+        <w:t>Event [PREFXIX name] FROM jid EDDB : Open the EDDB web page on this entry</w:t>
+      </w:r>
+      <w:r>
+        <w:t xml:space="preserve"> </w:t>
+      </w:r>
+      <w:r>
+        <w:rPr>
+          <w:vertAlign w:val="superscript"/>
+        </w:rPr>
+        <w:t>[10.4.2]</w:t>
+      </w:r>
+      <w:bookmarkStart w:id="0" w:name="_GoBack"/>
+      <w:bookmarkEnd w:id="0"/>
     </w:p>
     <w:p>
       <w:pPr>
@@ -17418,10 +17422,27 @@
         </w:numPr>
       </w:pPr>
       <w:r>
-        <w:t>Section 3.2,</w:t>
-      </w:r>
-      <w:r>
-        <w:t xml:space="preserve"> System Variables Further Information </w:t>
+        <w:t>Prefix + URL will have the URL of the EDDB page, or empty if system is not known to the program in EDDB.</w:t>
+      </w:r>
+    </w:p>
+    <w:p>
+      <w:pPr>
+        <w:pStyle w:val="ListParagraph"/>
+        <w:numPr>
+          <w:ilvl w:val="0"/>
+          <w:numId w:val="3"/>
+        </w:numPr>
+      </w:pPr>
+      <w:r>
+        <w:t xml:space="preserve">Event [PREFXIX name] FROM jid </w:t>
+      </w:r>
+      <w:proofErr w:type="gramStart"/>
+      <w:r>
+        <w:t>INFO :</w:t>
+      </w:r>
+      <w:proofErr w:type="gramEnd"/>
+      <w:r>
+        <w:t xml:space="preserve"> Return more information on the event, as per:</w:t>
       </w:r>
     </w:p>
     <w:p>
@@ -17436,7 +17457,7 @@
         <w:t>Section 3.2,</w:t>
       </w:r>
       <w:r>
-        <w:t xml:space="preserve"> Event Variables Further Information</w:t>
+        <w:t xml:space="preserve"> System Variables Further Information </w:t>
       </w:r>
     </w:p>
     <w:p>
@@ -17451,27 +17472,7 @@
         <w:t>Section 3.2,</w:t>
       </w:r>
       <w:r>
-        <w:t xml:space="preserve"> Ship Module Variables.</w:t>
-      </w:r>
-    </w:p>
-    <w:p>
-      <w:pPr>
-        <w:pStyle w:val="ListParagraph"/>
-        <w:numPr>
-          <w:ilvl w:val="0"/>
-          <w:numId w:val="3"/>
-        </w:numPr>
-      </w:pPr>
-      <w:r>
-        <w:t xml:space="preserve">Event [PREFXIX name] FROM jid </w:t>
-      </w:r>
-      <w:proofErr w:type="gramStart"/>
-      <w:r>
-        <w:t>MISSIONS :</w:t>
-      </w:r>
-      <w:proofErr w:type="gramEnd"/>
-      <w:r>
-        <w:t xml:space="preserve"> Return more information on the event, as per:</w:t>
+        <w:t xml:space="preserve"> Event Variables Further Information</w:t>
       </w:r>
     </w:p>
     <w:p>
@@ -17486,7 +17487,68 @@
         <w:t>Section 3.2,</w:t>
       </w:r>
       <w:r>
-        <w:t xml:space="preserve"> Mission Information at that point in history.</w:t>
+        <w:t xml:space="preserve"> Ship Module Variables.</w:t>
+      </w:r>
+    </w:p>
+    <w:p>
+      <w:pPr>
+        <w:pStyle w:val="ListParagraph"/>
+        <w:numPr>
+          <w:ilvl w:val="0"/>
+          <w:numId w:val="3"/>
+        </w:numPr>
+      </w:pPr>
+      <w:r>
+        <w:t xml:space="preserve">Event [PREFXIX name] FROM jid </w:t>
+      </w:r>
+      <w:proofErr w:type="gramStart"/>
+      <w:r>
+        <w:t>MISSIONS :</w:t>
+      </w:r>
+      <w:proofErr w:type="gramEnd"/>
+      <w:r>
+        <w:t xml:space="preserve"> Return more information on the event, as per:</w:t>
+      </w:r>
+    </w:p>
+    <w:p>
+      <w:pPr>
+        <w:pStyle w:val="ListParagraph"/>
+        <w:numPr>
+          <w:ilvl w:val="1"/>
+          <w:numId w:val="3"/>
+        </w:numPr>
+      </w:pPr>
+      <w:r>
+        <w:t>Section 3.2, Mission Information at that point in history.</w:t>
+      </w:r>
+    </w:p>
+    <w:p>
+      <w:pPr>
+        <w:pStyle w:val="ListParagraph"/>
+        <w:numPr>
+          <w:ilvl w:val="0"/>
+          <w:numId w:val="3"/>
+        </w:numPr>
+      </w:pPr>
+      <w:r>
+        <w:t>Event [PREFXIX name] FROM jid NOTE “note</w:t>
+      </w:r>
+      <w:proofErr w:type="gramStart"/>
+      <w:r>
+        <w:t>” :</w:t>
+      </w:r>
+      <w:proofErr w:type="gramEnd"/>
+      <w:r>
+        <w:t xml:space="preserve"> Set note on journal entry</w:t>
+      </w:r>
+      <w:r>
+        <w:t xml:space="preserve"> </w:t>
+      </w:r>
+      <w:r>
+        <w:rPr>
+          <w:vertAlign w:val="superscript"/>
+        </w:rPr>
+        <w:t>[10.4.2]</w:t>
       </w:r>
     </w:p>
     <w:p/>
@@ -17640,6 +17702,7 @@
         </w:numPr>
       </w:pPr>
       <w:r>
+        <w:lastRenderedPageBreak/>
         <w:t>Ledger &lt;jid</w:t>
       </w:r>
       <w:proofErr w:type="gramStart"/>
@@ -17674,340 +17737,339 @@
     <w:p/>
     <w:p>
       <w:r>
+        <w:t>Return Values:</w:t>
+      </w:r>
+    </w:p>
+    <w:p>
+      <w:pPr>
+        <w:pStyle w:val="ListParagraph"/>
+        <w:numPr>
+          <w:ilvl w:val="0"/>
+          <w:numId w:val="5"/>
+        </w:numPr>
+      </w:pPr>
+      <w:r>
+        <w:t>Prefix + JID = JID of event returned</w:t>
+      </w:r>
+    </w:p>
+    <w:p>
+      <w:pPr>
+        <w:pStyle w:val="ListParagraph"/>
+        <w:numPr>
+          <w:ilvl w:val="0"/>
+          <w:numId w:val="5"/>
+        </w:numPr>
+      </w:pPr>
+      <w:r>
+        <w:t xml:space="preserve">Prefix + IndexOf = index of entry in history </w:t>
+      </w:r>
+    </w:p>
+    <w:p>
+      <w:pPr>
+        <w:pStyle w:val="ListParagraph"/>
+        <w:numPr>
+          <w:ilvl w:val="0"/>
+          <w:numId w:val="5"/>
+        </w:numPr>
+      </w:pPr>
+      <w:r>
+        <w:t>Prefix + UTCTime = time in US format</w:t>
+      </w:r>
+    </w:p>
+    <w:p>
+      <w:pPr>
+        <w:pStyle w:val="ListParagraph"/>
+        <w:numPr>
+          <w:ilvl w:val="0"/>
+          <w:numId w:val="5"/>
+        </w:numPr>
+      </w:pPr>
+      <w:r>
+        <w:t>Prefix + EntryType = entry type string</w:t>
+      </w:r>
+    </w:p>
+    <w:p>
+      <w:pPr>
+        <w:pStyle w:val="ListParagraph"/>
+        <w:numPr>
+          <w:ilvl w:val="0"/>
+          <w:numId w:val="5"/>
+        </w:numPr>
+      </w:pPr>
+      <w:r>
+        <w:t>Prefix + Notes = notes on entry</w:t>
+      </w:r>
+    </w:p>
+    <w:p>
+      <w:pPr>
+        <w:pStyle w:val="ListParagraph"/>
+        <w:numPr>
+          <w:ilvl w:val="0"/>
+          <w:numId w:val="5"/>
+        </w:numPr>
+      </w:pPr>
+      <w:r>
+        <w:t>Prefix + Value = value of entry in credits, may be blank</w:t>
+      </w:r>
+    </w:p>
+    <w:p>
+      <w:pPr>
+        <w:pStyle w:val="ListParagraph"/>
+        <w:numPr>
+          <w:ilvl w:val="0"/>
+          <w:numId w:val="5"/>
+        </w:numPr>
+      </w:pPr>
+      <w:r>
+        <w:t>Prefix + PPU = profit per unit, may be blank</w:t>
+      </w:r>
+    </w:p>
+    <w:p>
+      <w:pPr>
+        <w:pStyle w:val="ListParagraph"/>
+        <w:numPr>
+          <w:ilvl w:val="0"/>
+          <w:numId w:val="5"/>
+        </w:numPr>
+        <w:spacing w:after="200"/>
+      </w:pPr>
+      <w:r>
+        <w:t>Prefix + Credits = credits at this entry</w:t>
+      </w:r>
+    </w:p>
+    <w:p>
+      <w:pPr>
+        <w:pStyle w:val="Heading3"/>
+      </w:pPr>
+      <w:r>
+        <w:t>Materials</w:t>
+      </w:r>
+    </w:p>
+    <w:p>
+      <w:r>
+        <w:t>Find information about the materials at a particular journal entry.</w:t>
+      </w:r>
+    </w:p>
+    <w:p/>
+    <w:p>
+      <w:pPr>
+        <w:spacing w:after="200"/>
+      </w:pPr>
+      <w:r>
+        <w:t>Materials [PREFIX &lt;name&gt;] &lt;jid&gt;</w:t>
+      </w:r>
+    </w:p>
+    <w:p>
+      <w:r>
+        <w:t>&lt;name&gt; = variable prefix, if not given M_ is the default. If &lt;name&gt; is missing after prefix an error will be produced.</w:t>
+      </w:r>
+    </w:p>
+    <w:p>
+      <w:r>
+        <w:t>&lt;jid&gt; = Journal identification number.  JID must be present or an error will be produced.</w:t>
+      </w:r>
+    </w:p>
+    <w:p/>
+    <w:p>
+      <w:r>
+        <w:t>Forms:</w:t>
+      </w:r>
+    </w:p>
+    <w:p>
+      <w:pPr>
+        <w:pStyle w:val="ListParagraph"/>
+        <w:numPr>
+          <w:ilvl w:val="0"/>
+          <w:numId w:val="3"/>
+        </w:numPr>
+      </w:pPr>
+      <w:proofErr w:type="gramStart"/>
+      <w:r>
+        <w:t>Materials  &lt;</w:t>
+      </w:r>
+      <w:proofErr w:type="gramEnd"/>
+      <w:r>
+        <w:t>jid&gt; : Return information about the commodities at this JID.</w:t>
+      </w:r>
+    </w:p>
+    <w:p/>
+    <w:p>
+      <w:r>
+        <w:t>Return Values:</w:t>
+      </w:r>
+    </w:p>
+    <w:p>
+      <w:pPr>
+        <w:pStyle w:val="ListParagraph"/>
+        <w:numPr>
+          <w:ilvl w:val="0"/>
+          <w:numId w:val="5"/>
+        </w:numPr>
+      </w:pPr>
+      <w:r>
+        <w:t>Prefix + Count = Number of materials returned. May be 0.</w:t>
+      </w:r>
+    </w:p>
+    <w:p>
+      <w:pPr>
+        <w:pStyle w:val="ListParagraph"/>
+        <w:numPr>
+          <w:ilvl w:val="0"/>
+          <w:numId w:val="5"/>
+        </w:numPr>
+      </w:pPr>
+      <w:r>
+        <w:t>Prefix + Name + IndexNumber =Name of item</w:t>
+      </w:r>
+    </w:p>
+    <w:p>
+      <w:pPr>
+        <w:pStyle w:val="ListParagraph"/>
+        <w:numPr>
+          <w:ilvl w:val="0"/>
+          <w:numId w:val="5"/>
+        </w:numPr>
+      </w:pPr>
+      <w:r>
+        <w:t>Prefix + Category + IndexNumber = Category of item</w:t>
+      </w:r>
+    </w:p>
+    <w:p>
+      <w:pPr>
+        <w:pStyle w:val="ListParagraph"/>
+        <w:numPr>
+          <w:ilvl w:val="0"/>
+          <w:numId w:val="5"/>
+        </w:numPr>
+      </w:pPr>
+      <w:r>
+        <w:t>Prefix + fdname + IndexNumber = Frontier name of item</w:t>
+      </w:r>
+    </w:p>
+    <w:p>
+      <w:pPr>
+        <w:pStyle w:val="ListParagraph"/>
+        <w:numPr>
+          <w:ilvl w:val="0"/>
+          <w:numId w:val="5"/>
+        </w:numPr>
+      </w:pPr>
+      <w:r>
+        <w:t>Prefix + type + IndexNumber = Type of item</w:t>
+      </w:r>
+    </w:p>
+    <w:p>
+      <w:pPr>
+        <w:pStyle w:val="ListParagraph"/>
+        <w:numPr>
+          <w:ilvl w:val="0"/>
+          <w:numId w:val="5"/>
+        </w:numPr>
+      </w:pPr>
+      <w:r>
+        <w:t>Prefix + shortname + IndexNumber = Short name of item</w:t>
+      </w:r>
+    </w:p>
+    <w:p>
+      <w:pPr>
+        <w:pStyle w:val="ListParagraph"/>
+      </w:pPr>
+    </w:p>
+    <w:p>
+      <w:r>
+        <w:t>IndexNumber is 1 to Count.</w:t>
+      </w:r>
+    </w:p>
+    <w:p>
+      <w:pPr>
+        <w:pStyle w:val="Heading3"/>
+      </w:pPr>
+      <w:r>
+        <w:t>MenuItem</w:t>
+      </w:r>
+    </w:p>
+    <w:p>
+      <w:r>
+        <w:t xml:space="preserve">Adds a menu item to one of ED Discovery menus, or discovery if a menu item has been installed. Menu items will be removed if the pack is disabled.  Clicking on the menu runs an event which the program can pick up.   </w:t>
+      </w:r>
+    </w:p>
+    <w:p/>
+    <w:p>
+      <w:r>
+        <w:t>Add:</w:t>
+      </w:r>
+    </w:p>
+    <w:p>
+      <w:proofErr w:type="gramStart"/>
+      <w:r>
+        <w:t>MenuItem</w:t>
+      </w:r>
+      <w:r>
+        <w:t xml:space="preserve">  </w:t>
+      </w:r>
+      <w:r>
+        <w:t>&lt;</w:t>
+      </w:r>
+      <w:proofErr w:type="gramEnd"/>
+      <w:r>
+        <w:t>menuname&gt; ‘,’ &lt;menu&gt; ‘,’ &lt;menutext&gt; [‘,’ &lt;icon&gt;]</w:t>
+      </w:r>
+    </w:p>
+    <w:p>
+      <w:r>
+        <w:t>&lt;menuname&gt; = logival name of menu trigger name. Passed to the event for menu recognition purposes.</w:t>
+      </w:r>
+    </w:p>
+    <w:p>
+      <w:r>
+        <w:t xml:space="preserve"> &lt;menu&gt; = ‘add-ons’ | ‘help’ | ‘tools’ | ‘admin</w:t>
+      </w:r>
+      <w:proofErr w:type="gramStart"/>
+      <w:r>
+        <w:t>’  (</w:t>
+      </w:r>
+      <w:proofErr w:type="gramEnd"/>
+      <w:r>
+        <w:t>case insensitive)</w:t>
+      </w:r>
+    </w:p>
+    <w:p>
+      <w:r>
+        <w:t>&lt;menutext&gt; optionally quoted menu text to present</w:t>
+      </w:r>
+    </w:p>
+    <w:p>
+      <w:r>
         <w:lastRenderedPageBreak/>
-        <w:t>Return Values:</w:t>
-      </w:r>
-    </w:p>
-    <w:p>
-      <w:pPr>
-        <w:pStyle w:val="ListParagraph"/>
-        <w:numPr>
-          <w:ilvl w:val="0"/>
-          <w:numId w:val="5"/>
-        </w:numPr>
-      </w:pPr>
-      <w:r>
-        <w:t>Prefix + JID = JID of event returned</w:t>
-      </w:r>
-    </w:p>
-    <w:p>
-      <w:pPr>
-        <w:pStyle w:val="ListParagraph"/>
-        <w:numPr>
-          <w:ilvl w:val="0"/>
-          <w:numId w:val="5"/>
-        </w:numPr>
-      </w:pPr>
-      <w:r>
-        <w:t xml:space="preserve">Prefix + IndexOf = index of entry in history </w:t>
-      </w:r>
-    </w:p>
-    <w:p>
-      <w:pPr>
-        <w:pStyle w:val="ListParagraph"/>
-        <w:numPr>
-          <w:ilvl w:val="0"/>
-          <w:numId w:val="5"/>
-        </w:numPr>
-      </w:pPr>
-      <w:r>
-        <w:t>Prefix + UTCTime = time in US format</w:t>
-      </w:r>
-    </w:p>
-    <w:p>
-      <w:pPr>
-        <w:pStyle w:val="ListParagraph"/>
-        <w:numPr>
-          <w:ilvl w:val="0"/>
-          <w:numId w:val="5"/>
-        </w:numPr>
-      </w:pPr>
-      <w:r>
-        <w:t>Prefix + EntryType = entry type string</w:t>
-      </w:r>
-    </w:p>
-    <w:p>
-      <w:pPr>
-        <w:pStyle w:val="ListParagraph"/>
-        <w:numPr>
-          <w:ilvl w:val="0"/>
-          <w:numId w:val="5"/>
-        </w:numPr>
-      </w:pPr>
-      <w:r>
-        <w:t>Prefix + Notes = notes on entry</w:t>
-      </w:r>
-    </w:p>
-    <w:p>
-      <w:pPr>
-        <w:pStyle w:val="ListParagraph"/>
-        <w:numPr>
-          <w:ilvl w:val="0"/>
-          <w:numId w:val="5"/>
-        </w:numPr>
-      </w:pPr>
-      <w:r>
-        <w:t>Prefix + Value = value of entry in credits, may be blank</w:t>
-      </w:r>
-    </w:p>
-    <w:p>
-      <w:pPr>
-        <w:pStyle w:val="ListParagraph"/>
-        <w:numPr>
-          <w:ilvl w:val="0"/>
-          <w:numId w:val="5"/>
-        </w:numPr>
-      </w:pPr>
-      <w:r>
-        <w:t>Prefix + PPU = profit per unit, may be blank</w:t>
-      </w:r>
-    </w:p>
-    <w:p>
-      <w:pPr>
-        <w:pStyle w:val="ListParagraph"/>
-        <w:numPr>
-          <w:ilvl w:val="0"/>
-          <w:numId w:val="5"/>
-        </w:numPr>
+        <w:t xml:space="preserve">&lt;icon&gt; = optional, one of the built bitmap resources as its name (scan, </w:t>
+      </w:r>
+      <w:proofErr w:type="gramStart"/>
+      <w:r>
+        <w:t>microphone..</w:t>
+      </w:r>
+      <w:proofErr w:type="gramEnd"/>
+      <w:r>
+        <w:t>) or None</w:t>
+      </w:r>
+    </w:p>
+    <w:p>
+      <w:pPr>
         <w:spacing w:after="200"/>
       </w:pPr>
-      <w:r>
-        <w:t>Prefix + Credits = credits at this entry</w:t>
-      </w:r>
-    </w:p>
-    <w:p>
-      <w:pPr>
-        <w:pStyle w:val="Heading3"/>
-      </w:pPr>
-      <w:r>
-        <w:t>Materials</w:t>
-      </w:r>
-    </w:p>
-    <w:p>
-      <w:r>
-        <w:t>Find information about the materials at a particular journal entry.</w:t>
-      </w:r>
-    </w:p>
-    <w:p/>
+    </w:p>
     <w:p>
       <w:pPr>
         <w:spacing w:after="200"/>
       </w:pPr>
       <w:r>
-        <w:t>Materials [PREFIX &lt;name&gt;] &lt;jid&gt;</w:t>
-      </w:r>
-    </w:p>
-    <w:p>
-      <w:r>
-        <w:t>&lt;name&gt; = variable prefix, if not given M_ is the default. If &lt;name&gt; is missing after prefix an error will be produced.</w:t>
-      </w:r>
-    </w:p>
-    <w:p>
-      <w:r>
-        <w:t>&lt;jid&gt; = Journal identification number.  JID must be present or an error will be produced.</w:t>
-      </w:r>
-    </w:p>
-    <w:p/>
-    <w:p>
-      <w:r>
-        <w:t>Forms:</w:t>
-      </w:r>
-    </w:p>
-    <w:p>
-      <w:pPr>
-        <w:pStyle w:val="ListParagraph"/>
-        <w:numPr>
-          <w:ilvl w:val="0"/>
-          <w:numId w:val="3"/>
-        </w:numPr>
-      </w:pPr>
-      <w:proofErr w:type="gramStart"/>
-      <w:r>
-        <w:t>Materials  &lt;</w:t>
-      </w:r>
-      <w:proofErr w:type="gramEnd"/>
-      <w:r>
-        <w:t>jid&gt; : Return information about the commodities at this JID.</w:t>
-      </w:r>
-    </w:p>
-    <w:p/>
-    <w:p>
-      <w:r>
-        <w:t>Return Values:</w:t>
-      </w:r>
-    </w:p>
-    <w:p>
-      <w:pPr>
-        <w:pStyle w:val="ListParagraph"/>
-        <w:numPr>
-          <w:ilvl w:val="0"/>
-          <w:numId w:val="5"/>
-        </w:numPr>
-      </w:pPr>
-      <w:r>
-        <w:t>Prefix + Count = Number of materials returned. May be 0.</w:t>
-      </w:r>
-    </w:p>
-    <w:p>
-      <w:pPr>
-        <w:pStyle w:val="ListParagraph"/>
-        <w:numPr>
-          <w:ilvl w:val="0"/>
-          <w:numId w:val="5"/>
-        </w:numPr>
-      </w:pPr>
-      <w:r>
-        <w:t>Prefix + Name + IndexNumber =Name of item</w:t>
-      </w:r>
-    </w:p>
-    <w:p>
-      <w:pPr>
-        <w:pStyle w:val="ListParagraph"/>
-        <w:numPr>
-          <w:ilvl w:val="0"/>
-          <w:numId w:val="5"/>
-        </w:numPr>
-      </w:pPr>
-      <w:r>
-        <w:t>Prefix + Category + IndexNumber = Category of item</w:t>
-      </w:r>
-    </w:p>
-    <w:p>
-      <w:pPr>
-        <w:pStyle w:val="ListParagraph"/>
-        <w:numPr>
-          <w:ilvl w:val="0"/>
-          <w:numId w:val="5"/>
-        </w:numPr>
-      </w:pPr>
-      <w:r>
-        <w:t>Prefix + fdname + IndexNumber = Frontier name of item</w:t>
-      </w:r>
-    </w:p>
-    <w:p>
-      <w:pPr>
-        <w:pStyle w:val="ListParagraph"/>
-        <w:numPr>
-          <w:ilvl w:val="0"/>
-          <w:numId w:val="5"/>
-        </w:numPr>
-      </w:pPr>
-      <w:r>
-        <w:t>Prefix + type + IndexNumber = Type of item</w:t>
-      </w:r>
-    </w:p>
-    <w:p>
-      <w:pPr>
-        <w:pStyle w:val="ListParagraph"/>
-        <w:numPr>
-          <w:ilvl w:val="0"/>
-          <w:numId w:val="5"/>
-        </w:numPr>
-      </w:pPr>
-      <w:r>
-        <w:t>Prefix + shortname + IndexNumber = Short name of item</w:t>
-      </w:r>
-    </w:p>
-    <w:p>
-      <w:pPr>
-        <w:pStyle w:val="ListParagraph"/>
-      </w:pPr>
-    </w:p>
-    <w:p>
-      <w:r>
-        <w:t>IndexNumber is 1 to Count.</w:t>
-      </w:r>
-    </w:p>
-    <w:p>
-      <w:pPr>
-        <w:pStyle w:val="Heading3"/>
-      </w:pPr>
-      <w:r>
-        <w:t>MenuItem</w:t>
-      </w:r>
-    </w:p>
-    <w:p>
-      <w:r>
-        <w:t xml:space="preserve">Adds a menu item to one of ED Discovery menus, or discovery if a menu item has been installed. Menu items will be removed if the pack is disabled.  Clicking on the menu runs an event which the program can pick up.   </w:t>
-      </w:r>
-    </w:p>
-    <w:p/>
-    <w:p>
-      <w:r>
-        <w:t>Add:</w:t>
-      </w:r>
-    </w:p>
-    <w:p>
-      <w:proofErr w:type="gramStart"/>
-      <w:r>
-        <w:t>MenuItem</w:t>
-      </w:r>
-      <w:r>
-        <w:t xml:space="preserve">  </w:t>
-      </w:r>
-      <w:r>
-        <w:t>&lt;</w:t>
-      </w:r>
-      <w:proofErr w:type="gramEnd"/>
-      <w:r>
-        <w:t>menuname&gt; ‘,’ &lt;menu&gt; ‘,’ &lt;menutext&gt; [‘,’ &lt;icon&gt;]</w:t>
-      </w:r>
-    </w:p>
-    <w:p>
-      <w:r>
-        <w:t>&lt;menuname&gt; = logival name of menu trigger name. Passed to the event for menu recognition purposes.</w:t>
-      </w:r>
-    </w:p>
-    <w:p>
-      <w:r>
-        <w:t xml:space="preserve"> &lt;menu&gt; = ‘add-ons’ | ‘help’ | ‘tools’ | ‘admin</w:t>
-      </w:r>
-      <w:proofErr w:type="gramStart"/>
-      <w:r>
-        <w:t>’  (</w:t>
-      </w:r>
-      <w:proofErr w:type="gramEnd"/>
-      <w:r>
-        <w:t>case insensitive)</w:t>
-      </w:r>
-    </w:p>
-    <w:p>
-      <w:r>
-        <w:t>&lt;menutext&gt; optionally quoted menu text to present</w:t>
-      </w:r>
-    </w:p>
-    <w:p>
-      <w:r>
-        <w:t xml:space="preserve">&lt;icon&gt; = optional, one of the built bitmap resources as its name (scan, </w:t>
-      </w:r>
-      <w:proofErr w:type="gramStart"/>
-      <w:r>
-        <w:t>microphone..</w:t>
-      </w:r>
-      <w:proofErr w:type="gramEnd"/>
-      <w:r>
-        <w:t>) or None</w:t>
+        <w:t>Interrogate:</w:t>
       </w:r>
     </w:p>
     <w:p>
       <w:pPr>
         <w:spacing w:after="200"/>
       </w:pPr>
-    </w:p>
-    <w:p>
-      <w:pPr>
-        <w:spacing w:after="200"/>
-      </w:pPr>
-      <w:r>
-        <w:t>Interrogate:</w:t>
-      </w:r>
-    </w:p>
-    <w:p>
-      <w:pPr>
-        <w:spacing w:after="200"/>
-      </w:pPr>
-      <w:r>
-        <w:lastRenderedPageBreak/>
+      <w:r>
         <w:t>MenuItem &lt;menuname&gt;</w:t>
       </w:r>
     </w:p>
@@ -18478,6 +18540,7 @@
         <w:spacing w:after="200"/>
       </w:pPr>
       <w:r>
+        <w:lastRenderedPageBreak/>
         <w:t>Bindings: Dump Elite bindings to the variable Bindings.</w:t>
       </w:r>
     </w:p>
@@ -18556,7 +18619,6 @@
         <w:spacing w:after="200"/>
       </w:pPr>
       <w:r>
-        <w:lastRenderedPageBreak/>
         <w:t>Events_&lt;name&gt; will show the same information</w:t>
       </w:r>
     </w:p>
@@ -18931,6 +18993,7 @@
     <w:p/>
     <w:p>
       <w:r>
+        <w:lastRenderedPageBreak/>
         <w:t>Forms:</w:t>
       </w:r>
     </w:p>
@@ -19003,7 +19066,6 @@
         </w:numPr>
       </w:pPr>
       <w:r>
-        <w:lastRenderedPageBreak/>
         <w:t>Popout &lt;panelname&gt; &lt;command-opt</w:t>
       </w:r>
       <w:proofErr w:type="gramStart"/>
@@ -19549,6 +19611,7 @@
         <w:pStyle w:val="Heading3"/>
       </w:pPr>
       <w:r>
+        <w:lastRenderedPageBreak/>
         <w:t>Pragma</w:t>
       </w:r>
     </w:p>
@@ -19566,7 +19629,6 @@
     <w:p/>
     <w:p>
       <w:r>
-        <w:lastRenderedPageBreak/>
         <w:t>Command Name-opts:</w:t>
       </w:r>
     </w:p>
@@ -19976,6 +20038,7 @@
         </w:numPr>
       </w:pPr>
       <w:r>
+        <w:lastRenderedPageBreak/>
         <w:t>Prefix + _Planets_&lt;star index&gt;_&lt;planet index&gt;_Moons = number of moons of this planet.</w:t>
       </w:r>
       <w:r>
@@ -20034,7 +20097,6 @@
         </w:numPr>
       </w:pPr>
       <w:r>
-        <w:lastRenderedPageBreak/>
         <w:t>Prefix + _SubMoon_&lt;star index&gt;_&lt;planet index&gt;</w:t>
       </w:r>
       <w:proofErr w:type="gramStart"/>
@@ -20519,6 +20581,7 @@
         <w:spacing w:after="200"/>
       </w:pPr>
       <w:r>
+        <w:lastRenderedPageBreak/>
         <w:t>Section 3.2,</w:t>
       </w:r>
       <w:r>
@@ -20555,7 +20618,6 @@
     </w:p>
     <w:p>
       <w:r>
-        <w:lastRenderedPageBreak/>
         <w:t>&lt;name&gt; = variable prefix, if not given SH_ is the default. If &lt;name&gt; is missing after prefix an error will be produced.</w:t>
       </w:r>
     </w:p>
@@ -20783,7 +20845,11 @@
     <w:p/>
     <w:p>
       <w:r>
-        <w:t>Timers are one shot, but you can just ask for the timer to run again using the same name.  Multiple timers with the same &lt;name&gt; can be running at any one time. If you want a unique timer, which is reset to the given interval if Timer is used again before it times out, preceed the name with a plus symbol (note if JID is given, the original JID will be applied when the timer does tick out).</w:t>
+        <w:t xml:space="preserve">Timers are one shot, but you can just ask for the timer to run again using the same name.  Multiple timers with the same &lt;name&gt; can be running at any one time. If you want a unique timer, which is </w:t>
+      </w:r>
+      <w:r>
+        <w:lastRenderedPageBreak/>
+        <w:t>reset to the given interval if Timer is used again before it times out, preceed the name with a plus symbol (note if JID is given, the original JID will be applied when the timer does tick out).</w:t>
       </w:r>
     </w:p>
     <w:p/>
@@ -20815,7 +20881,6 @@
         <w:spacing w:after="200"/>
       </w:pPr>
       <w:r>
-        <w:lastRenderedPageBreak/>
         <w:t>&lt;JID&gt; = event JID to associate with this timer.  The event variables will be set to this JID.  If the JID is entered but it is not found, an error will occur.  You can obtain the current JID when responding to a journal event using %(EventJID)</w:t>
       </w:r>
     </w:p>
@@ -23635,7 +23700,7 @@
 </file>
 
 <file path=customXml/itemProps1.xml><?xml version="1.0" encoding="utf-8"?>
-<ds:datastoreItem xmlns:ds="http://schemas.openxmlformats.org/officeDocument/2006/customXml" ds:itemID="{5BD27552-0D82-4221-B705-085627C6D9C9}">
+<ds:datastoreItem xmlns:ds="http://schemas.openxmlformats.org/officeDocument/2006/customXml" ds:itemID="{508CD51B-A031-4CDB-A4B8-62B41AB97863}">
   <ds:schemaRefs>
     <ds:schemaRef ds:uri="http://schemas.openxmlformats.org/officeDocument/2006/bibliography"/>
   </ds:schemaRefs>

</xml_diff>

<commit_message>
Add Note to history entry variables for action
</commit_message>
<xml_diff>
--- a/Docs/Action V12 - ED 10.4.docx
+++ b/Docs/Action V12 - ED 10.4.docx
@@ -14363,7 +14363,29 @@
         <w:t>Prefix + EventDetailedInfo – Detailed info</w:t>
       </w:r>
     </w:p>
-    <w:p/>
+    <w:p>
+      <w:pPr>
+        <w:pStyle w:val="ListParagraph"/>
+        <w:numPr>
+          <w:ilvl w:val="0"/>
+          <w:numId w:val="6"/>
+        </w:numPr>
+      </w:pPr>
+      <w:r>
+        <w:t>Prefix + Note – Any note against this entry.</w:t>
+      </w:r>
+      <w:r>
+        <w:t xml:space="preserve"> </w:t>
+      </w:r>
+      <w:bookmarkStart w:id="0" w:name="_GoBack"/>
+      <w:r>
+        <w:rPr>
+          <w:vertAlign w:val="superscript"/>
+        </w:rPr>
+        <w:t>[10.4.3]</w:t>
+      </w:r>
+      <w:bookmarkEnd w:id="0"/>
+    </w:p>
     <w:p>
       <w:pPr>
         <w:pStyle w:val="ListParagraph"/>
@@ -17410,8 +17432,6 @@
         </w:rPr>
         <w:t>[10.4.2]</w:t>
       </w:r>
-      <w:bookmarkStart w:id="0" w:name="_GoBack"/>
-      <w:bookmarkEnd w:id="0"/>
     </w:p>
     <w:p>
       <w:pPr>
@@ -23700,7 +23720,7 @@
 </file>
 
 <file path=customXml/itemProps1.xml><?xml version="1.0" encoding="utf-8"?>
-<ds:datastoreItem xmlns:ds="http://schemas.openxmlformats.org/officeDocument/2006/customXml" ds:itemID="{508CD51B-A031-4CDB-A4B8-62B41AB97863}">
+<ds:datastoreItem xmlns:ds="http://schemas.openxmlformats.org/officeDocument/2006/customXml" ds:itemID="{5F4AFE0B-4FC3-493B-905A-867DD034CF57}">
   <ds:schemaRefs>
     <ds:schemaRef ds:uri="http://schemas.openxmlformats.org/officeDocument/2006/bibliography"/>
   </ds:schemaRefs>

</xml_diff>

<commit_message>
Added icons for event lists..
Fix some icons - crewlauchfighter, kickcrew member
Event list now pretty with nice icons
fix the scroll panel so it scrolls much nicer
Add on @body for new voice script 11
Add in -disablemerge for testing events
Properly name history panel to history instead of travel history
Ledger filter gets nice icons
</commit_message>
<xml_diff>
--- a/Docs/Action V12 - ED 10.4.docx
+++ b/Docs/Action V12 - ED 10.4.docx
@@ -4596,12 +4596,7 @@
     </w:p>
     <w:p>
       <w:r>
-        <w:t>DialogControl D1</w:t>
-      </w:r>
-      <w:bookmarkStart w:id="0" w:name="_GoBack"/>
-      <w:bookmarkEnd w:id="0"/>
-      <w:r>
-        <w:t>, Close</w:t>
+        <w:t>DialogControl D1, Close</w:t>
       </w:r>
     </w:p>
     <w:p/>
@@ -10427,11 +10422,19 @@
         <w:t>&lt;text&gt; = variable or ”String”</w:t>
       </w:r>
     </w:p>
-    <w:p/>
+    <w:p>
+      <w:pPr>
+        <w:rPr>
+          <w:lang w:val="sv-SE"/>
+        </w:rPr>
+      </w:pPr>
+    </w:p>
     <w:p>
       <w:pPr>
         <w:pStyle w:val="Heading4"/>
       </w:pPr>
+      <w:bookmarkStart w:id="0" w:name="_GoBack"/>
+      <w:bookmarkEnd w:id="0"/>
       <w:r>
         <w:t>%Splitcaps</w:t>
       </w:r>
@@ -10439,15 +10442,7 @@
         <w:t>(&lt;text&gt;</w:t>
       </w:r>
       <w:r>
-        <w:t>) (or %</w:t>
-      </w:r>
-      <w:proofErr w:type="gramStart"/>
-      <w:r>
-        <w:t>sc..</w:t>
-      </w:r>
-      <w:proofErr w:type="gramEnd"/>
-      <w:r>
-        <w:t>)</w:t>
+        <w:t>) (or %sc..)</w:t>
       </w:r>
     </w:p>
     <w:p>
@@ -23749,7 +23744,7 @@
 </file>
 
 <file path=customXml/itemProps1.xml><?xml version="1.0" encoding="utf-8"?>
-<ds:datastoreItem xmlns:ds="http://schemas.openxmlformats.org/officeDocument/2006/customXml" ds:itemID="{4383D19F-5553-4756-97CF-709C8BA5620D}">
+<ds:datastoreItem xmlns:ds="http://schemas.openxmlformats.org/officeDocument/2006/customXml" ds:itemID="{AFF8ABED-6E88-4A53-8A86-0879D00D7806}">
   <ds:schemaRefs>
     <ds:schemaRef ds:uri="http://schemas.openxmlformats.org/officeDocument/2006/bibliography"/>
   </ds:schemaRefs>

</xml_diff>